<commit_message>
final update for presentation
</commit_message>
<xml_diff>
--- a/docs/ColonialsProjectFinalReport.docx
+++ b/docs/ColonialsProjectFinalReport.docx
@@ -209,7 +209,31 @@
         <w:rPr>
           <w:color w:val="auto"/>
         </w:rPr>
-        <w:t xml:space="preserve"> compelling relationships, we decided to restructure the project, focusing on a single, complex dataset, and individually testing different hypotheses with the shared data. </w:t>
+        <w:t xml:space="preserve"> compelling relationships, we decided to restructure the project, focusing</w:t>
+      </w:r>
+      <w:r>
+        <w:rPr>
+          <w:color w:val="auto"/>
+        </w:rPr>
+        <w:t xml:space="preserve"> instead</w:t>
+      </w:r>
+      <w:r>
+        <w:rPr>
+          <w:color w:val="auto"/>
+        </w:rPr>
+        <w:t xml:space="preserve"> on </w:t>
+      </w:r>
+      <w:r>
+        <w:rPr>
+          <w:color w:val="auto"/>
+        </w:rPr>
+        <w:t xml:space="preserve">teasing out subtleties from </w:t>
+      </w:r>
+      <w:r>
+        <w:rPr>
+          <w:color w:val="auto"/>
+        </w:rPr>
+        <w:t xml:space="preserve">a single, complex dataset, and individually testing different hypotheses with the shared data. </w:t>
       </w:r>
     </w:p>
     <w:p>
@@ -324,7 +348,16 @@
         <w:t xml:space="preserve">. </w:t>
       </w:r>
       <w:r>
-        <w:t xml:space="preserve">The annual fatality count has hovered within the same narrow range for many years. </w:t>
+        <w:t>The annual fatality count has hovered within the same narrow range for many years</w:t>
+      </w:r>
+      <w:r>
+        <w:t xml:space="preserve"> (4</w:t>
+      </w:r>
+      <w:r>
+        <w:t>,500-5,500)</w:t>
+      </w:r>
+      <w:r>
+        <w:t xml:space="preserve">. </w:t>
       </w:r>
     </w:p>
     <w:p/>
@@ -468,29 +501,31 @@
     <w:p/>
     <w:p>
       <w:r>
-        <w:t xml:space="preserve">The primary data set is a spreadsheet that catalogs every workplace fatality and catastrophe reported to OSHA since 1984. Employers are required by law to report the workplace-related death of any employee to OSHA within 8 hours of the event. Employers are also required to report with 24 hours the hospitalization of three or more employees (termed by OSHA a ‘catastrophe’). </w:t>
-      </w:r>
-      <w:r>
-        <w:t xml:space="preserve">Catastrophes represent a small minority of the </w:t>
-      </w:r>
-      <w:proofErr w:type="spellStart"/>
-      <w:r>
-        <w:t>data</w:t>
-      </w:r>
-      <w:proofErr w:type="spellEnd"/>
-      <w:r>
-        <w:t xml:space="preserve">. </w:t>
-      </w:r>
-      <w:r>
-        <w:t xml:space="preserve">The original dataset includes the event timestamp, local OSHA area office code (but not state), industry code, description of the event, associated keywords, and whether the event was a fatality or a catastrophe. The data comes from an internal Oracle-based database. While the data is pre-scrubbed to exclude protected personal information (PPI), it reflects many irregularities and required several </w:t>
-      </w:r>
-      <w:proofErr w:type="spellStart"/>
-      <w:r>
-        <w:t>interations</w:t>
-      </w:r>
-      <w:proofErr w:type="spellEnd"/>
-      <w:r>
-        <w:t xml:space="preserve"> of cleaning by the group.</w:t>
+        <w:t>The primary data set is a spreadsheet that catalogs every workplace fatality and catastrophe reported to OSHA since 1984. Employers are required by law to report the workplace-related death of any employee to OSHA within 8 hours of the event. Employers are also required to report with</w:t>
+      </w:r>
+      <w:r>
+        <w:t>in</w:t>
+      </w:r>
+      <w:r>
+        <w:t xml:space="preserve"> 24 hours the hospitalization of three or more employees (termed by OSHA </w:t>
+      </w:r>
+      <w:r>
+        <w:t xml:space="preserve">as </w:t>
+      </w:r>
+      <w:r>
+        <w:t xml:space="preserve">a ‘catastrophe’). </w:t>
+      </w:r>
+      <w:r>
+        <w:t xml:space="preserve">Catastrophes represent a small minority of the data. </w:t>
+      </w:r>
+      <w:r>
+        <w:t>The original dataset includes the event timestamp, local OSHA area office code (but not state), industry code, description of the event, associated keywords, and whether the event was a fatality or a catastrophe. The data comes from an internal Oracle-based database. While the data is pre-scrubbed to exclude protected personal information (PPI), it reflects many irregularities and re</w:t>
+      </w:r>
+      <w:r>
+        <w:t>quired several i</w:t>
+      </w:r>
+      <w:r>
+        <w:t>terations of cleaning by the group.</w:t>
       </w:r>
     </w:p>
     <w:p>
@@ -616,6 +651,7 @@
         <w:t>are seasonal, could an increased incidence of severe weather events (more heat waves in summer, bigger snow storms in winter) be masking safety and health improvements?</w:t>
       </w:r>
     </w:p>
+    <w:p/>
     <w:p>
       <w:r>
         <w:t>2. Industri</w:t>
@@ -627,11 +663,13 @@
         <w:t>As hazards decrease in some traditional industries (e.g. traditional manufacturing), are more workers being killed in new industries (e.g. green energy)?</w:t>
       </w:r>
     </w:p>
+    <w:p/>
     <w:p>
       <w:r>
         <w:t>3. Impact of the recession - Are there fewer fatalities in construction because of the housing market collapse? Has the recession depressed the number of worker fatalities, artificially diminishing the impact of hazardous workplaces?</w:t>
       </w:r>
     </w:p>
+    <w:p/>
     <w:p>
       <w:r>
         <w:t xml:space="preserve">4. Variation by state or area </w:t>
@@ -654,114 +692,89 @@
     </w:p>
     <w:p/>
     <w:p>
+      <w:r>
+        <w:br/>
+      </w:r>
+      <w:r>
+        <w:rPr>
+          <w:b/>
+        </w:rPr>
+        <w:t>Results</w:t>
+      </w:r>
+      <w:r>
+        <w:rPr>
+          <w:b/>
+        </w:rPr>
+        <w:br/>
+      </w:r>
+      <w:r>
+        <w:t>1. Seasonality – Occupational fatalities and catastrophes are seasonal, with the most occurring in the summer and the fewest occurring in winter</w:t>
+      </w:r>
+      <w:r>
+        <w:t>.</w:t>
+      </w:r>
+      <w:r>
+        <w:t xml:space="preserve"> </w:t>
+      </w:r>
+    </w:p>
+    <w:p>
       <w:pPr>
         <w:rPr>
           <w:highlight w:val="yellow"/>
         </w:rPr>
       </w:pPr>
-      <w:r>
-        <w:br/>
-      </w:r>
-      <w:r>
-        <w:rPr>
-          <w:b/>
-          <w:highlight w:val="yellow"/>
-        </w:rPr>
-        <w:t>Results</w:t>
-      </w:r>
-      <w:r>
-        <w:rPr>
-          <w:b/>
-          <w:highlight w:val="yellow"/>
-        </w:rPr>
-        <w:br/>
-      </w:r>
-      <w:r>
-        <w:rPr>
-          <w:highlight w:val="yellow"/>
-        </w:rPr>
-        <w:t>1. Seasonality – Occupational fatalities and catastrophes are seasonal, with the most occurring in the summer and the fewest occurring in winter</w:t>
-      </w:r>
-      <w:r>
-        <w:rPr>
-          <w:highlight w:val="yellow"/>
-        </w:rPr>
-        <w:t>.</w:t>
-      </w:r>
-    </w:p>
-    <w:p>
-      <w:pPr>
-        <w:rPr>
-          <w:highlight w:val="yellow"/>
-        </w:rPr>
-      </w:pPr>
-      <w:r>
-        <w:rPr>
-          <w:highlight w:val="yellow"/>
-        </w:rPr>
+    </w:p>
+    <w:p>
+      <w:r>
         <w:t xml:space="preserve">2. Industrial change – Certain industries are more dangerous than others. Based on this dataset, </w:t>
       </w:r>
       <w:r>
-        <w:rPr>
-          <w:highlight w:val="yellow"/>
-        </w:rPr>
         <w:t xml:space="preserve">we found that </w:t>
       </w:r>
       <w:r>
-        <w:rPr>
-          <w:highlight w:val="yellow"/>
-        </w:rPr>
         <w:t>th</w:t>
       </w:r>
       <w:r>
-        <w:rPr>
-          <w:highlight w:val="yellow"/>
-        </w:rPr>
         <w:t>e most dangerous appear to be: r</w:t>
       </w:r>
       <w:r>
-        <w:rPr>
-          <w:highlight w:val="yellow"/>
-        </w:rPr>
         <w:t xml:space="preserve">oofing, </w:t>
       </w:r>
       <w:r>
-        <w:rPr>
-          <w:highlight w:val="yellow"/>
-        </w:rPr>
         <w:t>power line construction, electrical work, and carpentry.</w:t>
       </w:r>
-    </w:p>
-    <w:p>
-      <w:r>
-        <w:rPr>
-          <w:highlight w:val="yellow"/>
-        </w:rPr>
+      <w:r>
+        <w:t xml:space="preserve"> </w:t>
+      </w:r>
+    </w:p>
+    <w:p/>
+    <w:p>
+      <w:r>
         <w:t xml:space="preserve">3. Impact of the recession – The recession has had a significant impact on </w:t>
       </w:r>
       <w:r>
-        <w:rPr>
-          <w:highlight w:val="yellow"/>
-        </w:rPr>
-        <w:t>the construction industry. We found that the unemployment rate is inversely correlated with the number of building permits (r</w:t>
-      </w:r>
-      <w:r>
-        <w:rPr>
-          <w:highlight w:val="yellow"/>
+        <w:t>the construction industry. We found that the unemployment rate is inversely correlated with the number of building permits</w:t>
+      </w:r>
+      <w:r>
+        <w:t xml:space="preserve"> issued for residential construction projects</w:t>
+      </w:r>
+      <w:r>
+        <w:t xml:space="preserve"> (r</w:t>
+      </w:r>
+      <w:r>
+        <w:rPr>
           <w:vertAlign w:val="superscript"/>
         </w:rPr>
         <w:t>2</w:t>
       </w:r>
       <w:r>
-        <w:rPr>
-          <w:highlight w:val="yellow"/>
-        </w:rPr>
         <w:t xml:space="preserve"> = -0.6).</w:t>
       </w:r>
       <w:r>
         <w:t xml:space="preserve"> </w:t>
       </w:r>
     </w:p>
+    <w:p/>
     <w:p>
       <w:r>
         <w:t xml:space="preserve">4. Variation by state or area – Fatalities and catastrophes do vary widely by state, though generally in proportion to the population size.  We </w:t>
@@ -823,6 +836,9 @@
       <w:r>
         <w:t xml:space="preserve"> of about -0.72.</w:t>
       </w:r>
+      <w:r>
+        <w:t xml:space="preserve"> </w:t>
+      </w:r>
     </w:p>
     <w:p/>
     <w:p>
@@ -836,38 +852,145 @@
       <w:pPr>
         <w:rPr>
           <w:b/>
-          <w:highlight w:val="yellow"/>
-        </w:rPr>
-      </w:pPr>
-      <w:r>
-        <w:rPr>
-          <w:b/>
-          <w:highlight w:val="yellow"/>
+        </w:rPr>
+      </w:pPr>
+      <w:r>
+        <w:rPr>
+          <w:b/>
+        </w:rPr>
+        <w:t xml:space="preserve">Conclusions and </w:t>
+      </w:r>
+      <w:r>
+        <w:rPr>
+          <w:b/>
         </w:rPr>
         <w:t>Next Steps</w:t>
       </w:r>
       <w:r>
         <w:rPr>
           <w:b/>
-          <w:highlight w:val="yellow"/>
         </w:rPr>
         <w:t>: Modeling</w:t>
       </w:r>
     </w:p>
     <w:p>
       <w:r>
-        <w:rPr>
-          <w:highlight w:val="yellow"/>
-        </w:rPr>
-        <w:t>Our initial investigative analysis suggests several avenues for future predictive modeling projects…</w:t>
-      </w:r>
-    </w:p>
-    <w:p>
-      <w:pPr>
-        <w:rPr>
-          <w:b/>
-        </w:rPr>
-      </w:pPr>
+        <w:t xml:space="preserve">Our initial investigative analysis suggests several avenues for future </w:t>
+      </w:r>
+      <w:r>
+        <w:t xml:space="preserve">analysis as well as </w:t>
+      </w:r>
+      <w:r>
+        <w:t>predict</w:t>
+      </w:r>
+      <w:r>
+        <w:t>ive modeling projects.</w:t>
+      </w:r>
+    </w:p>
+    <w:p/>
+    <w:p>
+      <w:r>
+        <w:t xml:space="preserve">1. Seasonality – </w:t>
+      </w:r>
+      <w:r>
+        <w:t xml:space="preserve">Moving forward, the seasonality analysis could be done per year by region and/or state. </w:t>
+      </w:r>
+      <w:r>
+        <w:t xml:space="preserve">With a more granular analysis, one might be able to identify if there is any correlation between workplace fatalities and extreme weather events or seasons. One event that would be a great test to run against this data would be 2012’s Hurricane Sandy or the Ice Storm in Atlanta, GA that occurred in February of 2014. </w:t>
+      </w:r>
+      <w:r>
+        <w:t>A seasonality predictive model c</w:t>
+      </w:r>
+      <w:r>
+        <w:t xml:space="preserve">ould allow </w:t>
+      </w:r>
+      <w:r>
+        <w:t>OSHA</w:t>
+      </w:r>
+      <w:r>
+        <w:t xml:space="preserve"> to forecast future fatalities due to extreme w</w:t>
+      </w:r>
+      <w:r>
+        <w:t>eather by state. With this forecast the agency</w:t>
+      </w:r>
+      <w:r>
+        <w:t xml:space="preserve"> would be able to </w:t>
+      </w:r>
+      <w:r>
+        <w:t>allocate</w:t>
+      </w:r>
+      <w:r>
+        <w:t xml:space="preserve"> proper budgets and </w:t>
+      </w:r>
+      <w:r>
+        <w:t>plan ahead for</w:t>
+      </w:r>
+      <w:r>
+        <w:t xml:space="preserve"> preventative workplace training. Many industries would benefit on all future data that could be created with the data used in this project.</w:t>
+      </w:r>
+      <w:r>
+        <w:t xml:space="preserve"> </w:t>
+      </w:r>
+    </w:p>
+    <w:p/>
+    <w:p>
+      <w:r>
+        <w:t xml:space="preserve">2. Industrial change – </w:t>
+      </w:r>
+      <w:r>
+        <w:t>Moving forward it wou</w:t>
+      </w:r>
+      <w:r>
+        <w:t>ld be useful to look at how these hazardous industry rankings have</w:t>
+      </w:r>
+      <w:r>
+        <w:t xml:space="preserve"> changed over time.</w:t>
+      </w:r>
+      <w:r>
+        <w:t xml:space="preserve"> It would be interesting to look at relationships between these industries – perhaps looking for a cross correlation between and increase in fatalities in one industry and a decrease in another industry.</w:t>
+      </w:r>
+    </w:p>
+    <w:p/>
+    <w:p>
+      <w:r>
+        <w:t xml:space="preserve">3. Impact of the recession – </w:t>
+      </w:r>
+      <w:r>
+        <w:t>If would be interesting to expand this study to break things down industry – particularly by manufacturing and construction, and to look at the impact of previous recessions on these industries.</w:t>
+      </w:r>
+      <w:r>
+        <w:t xml:space="preserve"> Given the correlation that we did find, we could look at ways in which OSHA can pre-empt fatalities, with the knowledge that as unemployment rates decline, workplace fatalities are bound to increase.</w:t>
+      </w:r>
+    </w:p>
+    <w:p/>
+    <w:p>
+      <w:r>
+        <w:t xml:space="preserve">4. Variation by state or area – </w:t>
+      </w:r>
+      <w:r>
+        <w:t>We have enough data to break down these state incidents on a more granular level, by individual local area offices. It would be interesting to look at in-state variations, particularly over time.</w:t>
+      </w:r>
+      <w:r>
+        <w:t xml:space="preserve"> Even more interesting would be to incorporate county business pattern and population statistics to identify trends, and create a predictive model that anticipates fatality rates based upon industry and population growth. This kind of project could </w:t>
+      </w:r>
+      <w:r>
+        <w:t xml:space="preserve">enable OSHA to better allocate resources across the regions in accordance with need, and </w:t>
+      </w:r>
+      <w:r>
+        <w:t xml:space="preserve">even </w:t>
+      </w:r>
+      <w:r>
+        <w:t>embark on</w:t>
+      </w:r>
+      <w:r>
+        <w:t xml:space="preserve"> redistricting that </w:t>
+      </w:r>
+      <w:r>
+        <w:t>would ensure that each area office is grouped around a nexus of predicted hazardous activity.</w:t>
+      </w:r>
+      <w:r>
+        <w:t xml:space="preserve"> </w:t>
+      </w:r>
     </w:p>
     <w:p>
       <w:pPr>
@@ -1463,6 +1586,15 @@
   </w:docDefaults>
   <w:latentStyles w:defLockedState="0" w:defUIPriority="0" w:defSemiHidden="0" w:defUnhideWhenUsed="0" w:defQFormat="0" w:count="276">
     <w:lsdException w:name="HTML Preformatted" w:uiPriority="99"/>
+    <w:lsdException w:name="Colorful List Accent 6" w:uiPriority="72"/>
+    <w:lsdException w:name="Colorful Grid Accent 6" w:uiPriority="73"/>
+    <w:lsdException w:name="Subtle Emphasis" w:uiPriority="19" w:qFormat="1"/>
+    <w:lsdException w:name="Intense Emphasis" w:uiPriority="21" w:qFormat="1"/>
+    <w:lsdException w:name="Subtle Reference" w:uiPriority="31" w:qFormat="1"/>
+    <w:lsdException w:name="Intense Reference" w:uiPriority="32" w:qFormat="1"/>
+    <w:lsdException w:name="Book Title" w:uiPriority="33" w:qFormat="1"/>
+    <w:lsdException w:name="Bibliography" w:semiHidden="1" w:uiPriority="37" w:unhideWhenUsed="1"/>
+    <w:lsdException w:name="TOC Heading" w:semiHidden="1" w:uiPriority="39" w:unhideWhenUsed="1" w:qFormat="1"/>
   </w:latentStyles>
   <w:style w:type="paragraph" w:default="1" w:styleId="Normal">
     <w:name w:val="Normal"/>
@@ -1571,6 +1703,7 @@
   </w:style>
   <w:style w:type="character" w:default="1" w:styleId="DefaultParagraphFont">
     <w:name w:val="Default Paragraph Font"/>
+    <w:semiHidden/>
     <w:unhideWhenUsed/>
   </w:style>
   <w:style w:type="table" w:default="1" w:styleId="TableNormal">

</xml_diff>

<commit_message>
corrected typo in doc
</commit_message>
<xml_diff>
--- a/docs/ColonialsProjectFinalReport.docx
+++ b/docs/ColonialsProjectFinalReport.docx
@@ -105,21 +105,7 @@
         <w:rPr>
           <w:color w:val="auto"/>
         </w:rPr>
-        <w:t xml:space="preserve"> the relationships between different </w:t>
-      </w:r>
-      <w:proofErr w:type="spellStart"/>
-      <w:r>
-        <w:rPr>
-          <w:color w:val="auto"/>
-        </w:rPr>
-        <w:t>sociocultural</w:t>
-      </w:r>
-      <w:proofErr w:type="spellEnd"/>
-      <w:r>
-        <w:rPr>
-          <w:color w:val="auto"/>
-        </w:rPr>
-        <w:t xml:space="preserve"> factors</w:t>
+        <w:t xml:space="preserve"> the relationships between different sociocultural factors</w:t>
       </w:r>
       <w:r>
         <w:rPr>
@@ -765,14 +751,14 @@
         <w:rPr>
           <w:vertAlign w:val="superscript"/>
         </w:rPr>
-        <w:t>2</w:t>
-      </w:r>
-      <w:r>
-        <w:t xml:space="preserve"> = -0.6).</w:t>
-      </w:r>
-      <w:r>
         <w:t xml:space="preserve"> </w:t>
       </w:r>
+      <w:r>
+        <w:t>= -0.6).</w:t>
+      </w:r>
+      <w:r>
+        <w:t xml:space="preserve"> </w:t>
+      </w:r>
     </w:p>
     <w:p/>
     <w:p>
@@ -831,10 +817,10 @@
         <w:rPr>
           <w:vertAlign w:val="superscript"/>
         </w:rPr>
-        <w:t>2</w:t>
-      </w:r>
-      <w:r>
-        <w:t xml:space="preserve"> of about -0.72.</w:t>
+        <w:t xml:space="preserve"> </w:t>
+      </w:r>
+      <w:r>
+        <w:t>of about -0.72.</w:t>
       </w:r>
       <w:r>
         <w:t xml:space="preserve"> </w:t>
@@ -1035,15 +1021,7 @@
     </w:p>
     <w:p>
       <w:r>
-        <w:t xml:space="preserve">Download the files from </w:t>
-      </w:r>
-      <w:proofErr w:type="spellStart"/>
-      <w:r>
-        <w:t>GitHub</w:t>
-      </w:r>
-      <w:proofErr w:type="spellEnd"/>
-      <w:r>
-        <w:t xml:space="preserve"> at </w:t>
+        <w:t xml:space="preserve">Download the files from GitHub at </w:t>
       </w:r>
       <w:hyperlink r:id="rId11" w:history="1">
         <w:r>

</xml_diff>